<commit_message>
Add dummy object and update templater.py
</commit_message>
<xml_diff>
--- a/Шаблоны/Договоры/Трудовой_договор.docx
+++ b/Шаблоны/Договоры/Трудовой_договор.docx
@@ -32,15 +32,29 @@
         </w:rPr>
         <w:t>{</w:t>
       </w:r>
-      <w:proofErr w:type="spellStart"/>
       <w:r>
         <w:rPr>
           <w:color w:val="000000" w:themeColor="text1"/>
           <w:highlight w:val="cyan"/>
         </w:rPr>
+        <w:t>{</w:t>
+      </w:r>
+      <w:proofErr w:type="spellStart"/>
+      <w:r>
+        <w:rPr>
+          <w:color w:val="000000" w:themeColor="text1"/>
+          <w:highlight w:val="cyan"/>
+        </w:rPr>
         <w:t>НомерДокумента</w:t>
       </w:r>
       <w:proofErr w:type="spellEnd"/>
+      <w:r>
+        <w:rPr>
+          <w:color w:val="000000" w:themeColor="text1"/>
+          <w:highlight w:val="cyan"/>
+        </w:rPr>
+        <w:t>}</w:t>
+      </w:r>
       <w:r>
         <w:rPr>
           <w:color w:val="000000" w:themeColor="text1"/>
@@ -97,7 +111,21 @@
           <w:sz w:val="22"/>
           <w:szCs w:val="22"/>
         </w:rPr>
+        <w:t>{</w:t>
+      </w:r>
+      <w:r>
+        <w:rPr>
+          <w:sz w:val="22"/>
+          <w:szCs w:val="22"/>
+        </w:rPr>
         <w:t>ГОРОД</w:t>
+      </w:r>
+      <w:r>
+        <w:rPr>
+          <w:sz w:val="22"/>
+          <w:szCs w:val="22"/>
+        </w:rPr>
+        <w:t>}</w:t>
       </w:r>
       <w:r>
         <w:rPr>
@@ -120,20 +148,34 @@
         </w:rPr>
         <w:t>{</w:t>
       </w:r>
-      <w:proofErr w:type="spellStart"/>
       <w:r>
         <w:rPr>
           <w:color w:val="000000" w:themeColor="text1"/>
           <w:highlight w:val="cyan"/>
         </w:rPr>
-        <w:t>ДатаДокумента</w:t>
-      </w:r>
-      <w:proofErr w:type="spellEnd"/>
+        <w:t>{</w:t>
+      </w:r>
+      <w:proofErr w:type="spellStart"/>
       <w:r>
         <w:rPr>
           <w:color w:val="000000" w:themeColor="text1"/>
           <w:highlight w:val="cyan"/>
         </w:rPr>
+        <w:t>ДатаДокумента</w:t>
+      </w:r>
+      <w:proofErr w:type="spellEnd"/>
+      <w:r>
+        <w:rPr>
+          <w:color w:val="000000" w:themeColor="text1"/>
+          <w:highlight w:val="cyan"/>
+        </w:rPr>
+        <w:t>}</w:t>
+      </w:r>
+      <w:r>
+        <w:rPr>
+          <w:color w:val="000000" w:themeColor="text1"/>
+          <w:highlight w:val="cyan"/>
+        </w:rPr>
         <w:t>}</w:t>
       </w:r>
     </w:p>
@@ -185,7 +227,21 @@
           <w:color w:val="000000" w:themeColor="text1"/>
           <w:highlight w:val="yellow"/>
         </w:rPr>
+        <w:t>{</w:t>
+      </w:r>
+      <w:r>
+        <w:rPr>
+          <w:color w:val="000000" w:themeColor="text1"/>
+          <w:highlight w:val="yellow"/>
+        </w:rPr>
         <w:t>ФИОИП</w:t>
+      </w:r>
+      <w:r>
+        <w:rPr>
+          <w:color w:val="000000" w:themeColor="text1"/>
+          <w:highlight w:val="yellow"/>
+        </w:rPr>
+        <w:t>}</w:t>
       </w:r>
       <w:r>
         <w:rPr>
@@ -2557,7 +2613,22 @@
                 <w:color w:val="000000" w:themeColor="text1"/>
                 <w:highlight w:val="yellow"/>
               </w:rPr>
+              <w:t>{</w:t>
+            </w:r>
+            <w:r>
+              <w:rPr>
+                <w:color w:val="000000" w:themeColor="text1"/>
+                <w:highlight w:val="yellow"/>
+              </w:rPr>
               <w:t>ФИОИП</w:t>
+            </w:r>
+            <w:r>
+              <w:rPr>
+                <w:color w:val="000000" w:themeColor="text1"/>
+                <w:highlight w:val="yellow"/>
+                <w:lang w:val="en-US"/>
+              </w:rPr>
+              <w:t>}</w:t>
             </w:r>
             <w:r>
               <w:rPr>
@@ -2589,6 +2660,13 @@
               </w:rPr>
               <w:t>{</w:t>
             </w:r>
+            <w:r>
+              <w:rPr>
+                <w:color w:val="000000" w:themeColor="text1"/>
+                <w:highlight w:val="yellow"/>
+              </w:rPr>
+              <w:t>{</w:t>
+            </w:r>
             <w:proofErr w:type="spellStart"/>
             <w:r>
               <w:rPr>
@@ -2598,6 +2676,14 @@
               <w:t>АдресДляДокументов</w:t>
             </w:r>
             <w:proofErr w:type="spellEnd"/>
+            <w:r>
+              <w:rPr>
+                <w:color w:val="000000" w:themeColor="text1"/>
+                <w:highlight w:val="yellow"/>
+                <w:lang w:val="en-US"/>
+              </w:rPr>
+              <w:t>}</w:t>
+            </w:r>
             <w:r>
               <w:rPr>
                 <w:color w:val="000000" w:themeColor="text1"/>
@@ -2633,8 +2719,24 @@
               <w:rPr>
                 <w:color w:val="000000" w:themeColor="text1"/>
                 <w:highlight w:val="yellow"/>
+                <w:lang w:val="en-US"/>
+              </w:rPr>
+              <w:t>{</w:t>
+            </w:r>
+            <w:r>
+              <w:rPr>
+                <w:color w:val="000000" w:themeColor="text1"/>
+                <w:highlight w:val="yellow"/>
               </w:rPr>
               <w:t>ИНН</w:t>
+            </w:r>
+            <w:r>
+              <w:rPr>
+                <w:color w:val="000000" w:themeColor="text1"/>
+                <w:highlight w:val="yellow"/>
+                <w:lang w:val="en-US"/>
+              </w:rPr>
+              <w:t>}</w:t>
             </w:r>
             <w:r>
               <w:rPr>
@@ -2671,8 +2773,24 @@
               <w:rPr>
                 <w:color w:val="000000" w:themeColor="text1"/>
                 <w:highlight w:val="yellow"/>
+                <w:lang w:val="en-US"/>
+              </w:rPr>
+              <w:t>{</w:t>
+            </w:r>
+            <w:r>
+              <w:rPr>
+                <w:color w:val="000000" w:themeColor="text1"/>
+                <w:highlight w:val="yellow"/>
               </w:rPr>
               <w:t>ОКПО</w:t>
+            </w:r>
+            <w:r>
+              <w:rPr>
+                <w:color w:val="000000" w:themeColor="text1"/>
+                <w:highlight w:val="yellow"/>
+                <w:lang w:val="en-US"/>
+              </w:rPr>
+              <w:t>}</w:t>
             </w:r>
             <w:r>
               <w:rPr>
@@ -2988,31 +3106,38 @@
         </w:rPr>
         <w:t>{</w:t>
       </w:r>
-      <w:proofErr w:type="spellStart"/>
-      <w:proofErr w:type="gramStart"/>
       <w:r>
         <w:rPr>
           <w:color w:val="000000" w:themeColor="text1"/>
           <w:highlight w:val="yellow"/>
-        </w:rPr>
-        <w:t>ФИОДляПодписи</w:t>
-      </w:r>
-      <w:proofErr w:type="spellEnd"/>
+          <w:lang w:val="en-US"/>
+        </w:rPr>
+        <w:t>{</w:t>
+      </w:r>
+      <w:proofErr w:type="spellStart"/>
       <w:r>
         <w:rPr>
           <w:color w:val="000000" w:themeColor="text1"/>
           <w:highlight w:val="yellow"/>
         </w:rPr>
+        <w:t>ФИОДляПодписи</w:t>
+      </w:r>
+      <w:proofErr w:type="spellEnd"/>
+      <w:r>
+        <w:rPr>
+          <w:color w:val="000000" w:themeColor="text1"/>
+          <w:highlight w:val="yellow"/>
+          <w:lang w:val="en-US"/>
+        </w:rPr>
         <w:t>}</w:t>
       </w:r>
       <w:r>
         <w:rPr>
-          <w:sz w:val="22"/>
-          <w:szCs w:val="22"/>
-        </w:rPr>
-        <w:t xml:space="preserve">   </w:t>
-      </w:r>
-      <w:proofErr w:type="gramEnd"/>
+          <w:color w:val="000000" w:themeColor="text1"/>
+          <w:highlight w:val="yellow"/>
+        </w:rPr>
+        <w:t>}</w:t>
+      </w:r>
       <w:r>
         <w:rPr>
           <w:sz w:val="22"/>
@@ -3249,6 +3374,7 @@
     <w:lsdException w:name="HTML Sample" w:semiHidden="1" w:unhideWhenUsed="1"/>
     <w:lsdException w:name="HTML Typewriter" w:semiHidden="1" w:unhideWhenUsed="1"/>
     <w:lsdException w:name="HTML Variable" w:semiHidden="1" w:unhideWhenUsed="1"/>
+    <w:lsdException w:name="Normal Table" w:semiHidden="1" w:unhideWhenUsed="1"/>
     <w:lsdException w:name="annotation subject" w:semiHidden="1" w:unhideWhenUsed="1"/>
     <w:lsdException w:name="No List" w:semiHidden="1" w:unhideWhenUsed="1"/>
     <w:lsdException w:name="Outline List 1" w:semiHidden="1" w:unhideWhenUsed="1"/>
@@ -3291,8 +3417,11 @@
     <w:lsdException w:name="Table Contemporary" w:semiHidden="1" w:unhideWhenUsed="1"/>
     <w:lsdException w:name="Table Elegant" w:semiHidden="1" w:unhideWhenUsed="1"/>
     <w:lsdException w:name="Table Professional" w:semiHidden="1" w:unhideWhenUsed="1"/>
+    <w:lsdException w:name="Table Subtle 1" w:semiHidden="1" w:unhideWhenUsed="1"/>
     <w:lsdException w:name="Table Subtle 2" w:semiHidden="1" w:unhideWhenUsed="1"/>
     <w:lsdException w:name="Table Web 1" w:semiHidden="1" w:unhideWhenUsed="1"/>
+    <w:lsdException w:name="Table Web 2" w:semiHidden="1" w:unhideWhenUsed="1"/>
+    <w:lsdException w:name="Table Web 3" w:semiHidden="1" w:unhideWhenUsed="1"/>
     <w:lsdException w:name="Balloon Text" w:semiHidden="1" w:unhideWhenUsed="1"/>
     <w:lsdException w:name="Table Grid" w:uiPriority="39"/>
     <w:lsdException w:name="Table Theme" w:semiHidden="1" w:unhideWhenUsed="1"/>

</xml_diff>